<commit_message>
Revert "Merge branch 'master' of https://git.overleaf.com/6661645yypdwm"
This reverts commit 781d2bdf8da1759d51b4c053f3be6d0b8b735937, reversing
changes made to 8f71e22aba10b00e4bfeebd5f22d4383fff19ae0.
</commit_message>
<xml_diff>
--- a/review/cscw-review-answer-v1.docx
+++ b/review/cscw-review-answer-v1.docx
@@ -30,45 +30,10 @@
     <w:p/>
     <w:p>
       <w:r>
-        <w:t>We made more emphasis</w:t>
-      </w:r>
-      <w:r>
-        <w:t xml:space="preserve"> and clarification</w:t>
-      </w:r>
-      <w:r>
-        <w:t xml:space="preserve"> </w:t>
-      </w:r>
-      <w:r>
-        <w:t xml:space="preserve">on </w:t>
-      </w:r>
-      <w:r>
-        <w:t>our contribution</w:t>
-      </w:r>
-      <w:r>
-        <w:t xml:space="preserve"> </w:t>
-      </w:r>
-      <w:r>
-        <w:t xml:space="preserve">in both introduction and discussion. </w:t>
-      </w:r>
-      <w:r>
-        <w:t xml:space="preserve">We emphasize in introduction that </w:t>
-      </w:r>
-      <w:bookmarkStart w:id="0" w:name="OLE_LINK1"/>
-      <w:bookmarkStart w:id="1" w:name="OLE_LINK2"/>
-      <w:bookmarkStart w:id="2" w:name="OLE_LINK3"/>
-      <w:bookmarkStart w:id="3" w:name="OLE_LINK4"/>
-      <w:r>
-        <w:t>w</w:t>
-      </w:r>
-      <w:r>
-        <w:t xml:space="preserve">hile this paper reports a collaborative task in a specific intelligence analysis domain, findings regarding team process and breakdowns meet the interest of the broader CSCW community. </w:t>
-      </w:r>
-      <w:bookmarkEnd w:id="0"/>
-      <w:bookmarkEnd w:id="1"/>
-      <w:bookmarkEnd w:id="2"/>
-      <w:bookmarkEnd w:id="3"/>
-      <w:r>
-        <w:t xml:space="preserve">This study makes three contributions: 1) we observed a spontaneously adopted interleaving workflow and quantitatively proved that an earlier switch from modeling to analysis improves performance; 2) we distinguished three labor division strategies and five factors that impacted team performance; 3) </w:t>
+        <w:t xml:space="preserve">We made more emphasis in both introduction and discussion our contribution. </w:t>
+      </w:r>
+      <w:r>
+        <w:t xml:space="preserve">While this paper reports a collaborative task in a specific intelligence analysis domain, findings regarding team process and breakdowns meet the interest of the broader CSCW community. This study makes three contributions: 1) we observed a spontaneously adopted interleaving workflow and quantitatively proved that an earlier switch from modeling to analysis improves performance; 2) we distinguished three labor division strategies and five factors that impacted team performance; 3) </w:t>
       </w:r>
       <w:r>
         <w:t>our result implied that effective collaboration requires teams being aware of not only partner actions, but also</w:t>
@@ -136,13 +101,23 @@
       </w:pPr>
     </w:p>
     <w:p>
+      <w:proofErr w:type="spellStart"/>
       <w:r>
         <w:rPr>
           <w:rFonts w:ascii="AppleSystemUIFontItalic" w:hAnsi="AppleSystemUIFontItalic" w:cs="AppleSystemUIFontItalic"/>
           <w:iCs/>
           <w:color w:val="353535"/>
         </w:rPr>
-        <w:t>Prilla et al. [@Prilla2013] gave a comprehensive review of collaborative modeling.</w:t>
+        <w:t>Prilla</w:t>
+      </w:r>
+      <w:proofErr w:type="spellEnd"/>
+      <w:r>
+        <w:rPr>
+          <w:rFonts w:ascii="AppleSystemUIFontItalic" w:hAnsi="AppleSystemUIFontItalic" w:cs="AppleSystemUIFontItalic"/>
+          <w:iCs/>
+          <w:color w:val="353535"/>
+        </w:rPr>
+        <w:t xml:space="preserve"> et al. [@Prilla2013] gave a comprehensive review of collaborative modeling.</w:t>
       </w:r>
     </w:p>
     <w:p/>
@@ -174,8 +149,15 @@
           <w:color w:val="353535"/>
         </w:rPr>
       </w:pPr>
-      <w:r>
-        <w:t xml:space="preserve">We admit that albeit all the opportunities classroom study brings us to look into team process in a natural environment over multiple usage sessions, it has its limitations, and being unable to conduct a comparison study is one of them. We added explanation to the method section that </w:t>
+      <w:bookmarkStart w:id="0" w:name="_GoBack"/>
+      <w:r>
+        <w:t xml:space="preserve">We admit that albeit all the opportunities classroom study brings us to look into team process in a natural environment </w:t>
+      </w:r>
+      <w:r>
+        <w:t>over multiple usage sessions</w:t>
+      </w:r>
+      <w:r>
+        <w:t xml:space="preserve">, it has its limitations, and being unable to conduct a comparison study is one of them. We added explanation to the method section in paper that </w:t>
       </w:r>
       <w:r>
         <w:rPr>
@@ -183,7 +165,7 @@
           <w:iCs/>
           <w:color w:val="353535"/>
         </w:rPr>
-        <w:t xml:space="preserve">all participants were from the same course by the same instructor, and thus should get the same opportunity learning and using new tools. While the study provides us a testbed for CAnalytics, it also provides students a </w:t>
+        <w:t>a</w:t>
       </w:r>
       <w:r>
         <w:rPr>
@@ -191,7 +173,7 @@
           <w:iCs/>
           <w:color w:val="353535"/>
         </w:rPr>
-        <w:t>learning</w:t>
+        <w:t xml:space="preserve">ll participants were from the same course by the same instructor, and thus should get the same </w:t>
       </w:r>
       <w:r>
         <w:rPr>
@@ -199,7 +181,7 @@
           <w:iCs/>
           <w:color w:val="353535"/>
         </w:rPr>
-        <w:t xml:space="preserve"> experience </w:t>
+        <w:t>opportunity</w:t>
       </w:r>
       <w:r>
         <w:rPr>
@@ -207,17 +189,36 @@
           <w:iCs/>
           <w:color w:val="353535"/>
         </w:rPr>
-        <w:t>of applying advanced techniques for collaborative analysis</w:t>
-      </w:r>
+        <w:t xml:space="preserve"> learning and using new tools. While the study provides us a </w:t>
+      </w:r>
+      <w:proofErr w:type="spellStart"/>
       <w:r>
         <w:rPr>
           <w:rFonts w:ascii="AppleSystemUIFontItalic" w:hAnsi="AppleSystemUIFontItalic" w:cs="AppleSystemUIFontItalic"/>
           <w:iCs/>
           <w:color w:val="353535"/>
         </w:rPr>
-        <w:t>. Students could still opt out this study and use existing tools, in which case, however, we could not analyze and report their data.</w:t>
-      </w:r>
-    </w:p>
+        <w:t>testbed</w:t>
+      </w:r>
+      <w:proofErr w:type="spellEnd"/>
+      <w:r>
+        <w:rPr>
+          <w:rFonts w:ascii="AppleSystemUIFontItalic" w:hAnsi="AppleSystemUIFontItalic" w:cs="AppleSystemUIFontItalic"/>
+          <w:iCs/>
+          <w:color w:val="353535"/>
+        </w:rPr>
+        <w:t xml:space="preserve"> for CAnalytics, it also provides students a chance to experience the effect of technology on colla</w:t>
+      </w:r>
+      <w:r>
+        <w:rPr>
+          <w:rFonts w:ascii="AppleSystemUIFontItalic" w:hAnsi="AppleSystemUIFontItalic" w:cs="AppleSystemUIFontItalic"/>
+          <w:iCs/>
+          <w:color w:val="353535"/>
+        </w:rPr>
+        <w:t>borative intelligence analysis. Students could still opt out this study and use existing tools, in which case, however, we could not analyze and report their data.</w:t>
+      </w:r>
+    </w:p>
+    <w:bookmarkEnd w:id="0"/>
     <w:p/>
     <w:p>
       <w:pPr>
@@ -242,22 +243,19 @@
     </w:p>
     <w:p>
       <w:r>
-        <w:t xml:space="preserve">Teams had three intensive usage sessions over the week, although they could access the tool any time; two sessions were in class and one was outside class before the team report deadline. 22 teams self disclosed that they used CAnalytics as the analytic tool in the project although </w:t>
+        <w:t xml:space="preserve">Teams had three intensive usage sessions over the week, although they could access the tool any time; two sessions were in class and one was outside class before the team report deadline. 22 teams self disclosed that they used CAnalytics as the analytic tool in the project although they were allowed to use any other tool; one team reported that they mostly used Google Doc. </w:t>
       </w:r>
       <w:r>
         <w:lastRenderedPageBreak/>
-        <w:t xml:space="preserve">they were allowed to use any other tool; one team reported that they mostly used Google Doc. The reported usage was confirmed by the system log. Seven teams reported using GroupMe and other instant message outside class. They used these tools for instant communication and coordination of meeting. Ten teams reported using Google Doc. Nine of them used Google Doc only for composing the final team report and CAnalytics for analysis tasks; one team went further and used Google Doc as the main analytic tool.  </w:t>
-      </w:r>
-    </w:p>
-    <w:p/>
-    <w:p>
-      <w:r>
-        <w:t xml:space="preserve">Finally we have addressed all other minor issues reviewers found, such as the resolution of Figure 5 &amp; 6, and </w:t>
-      </w:r>
-      <w:bookmarkStart w:id="4" w:name="_GoBack"/>
-      <w:bookmarkEnd w:id="4"/>
-      <w:r>
-        <w:t xml:space="preserve">typo in reference [30]. </w:t>
+        <w:t xml:space="preserve">The reported usage was confirmed by the system log. Seven teams reported using </w:t>
+      </w:r>
+      <w:proofErr w:type="spellStart"/>
+      <w:r>
+        <w:t>GroupMe</w:t>
+      </w:r>
+      <w:proofErr w:type="spellEnd"/>
+      <w:r>
+        <w:t xml:space="preserve"> and other instant message outside class. They used these tools for instant communication and coordination of meeting. Ten teams reported using Google Doc. Nine of them used Google Doc only for composing the final team report and CAnalytics for analysis tasks; one team went further and used Google Doc as the main analytic tool.  </w:t>
       </w:r>
     </w:p>
     <w:p/>
@@ -381,7 +379,7 @@
     </w:rPrDefault>
     <w:pPrDefault/>
   </w:docDefaults>
-  <w:latentStyles w:defLockedState="0" w:defUIPriority="99" w:defSemiHidden="0" w:defUnhideWhenUsed="0" w:defQFormat="0" w:count="382">
+  <w:latentStyles w:defLockedState="0" w:defUIPriority="99" w:defSemiHidden="0" w:defUnhideWhenUsed="0" w:defQFormat="0" w:count="380">
     <w:lsdException w:name="Normal" w:uiPriority="0" w:qFormat="1"/>
     <w:lsdException w:name="heading 1" w:uiPriority="9" w:qFormat="1"/>
     <w:lsdException w:name="heading 2" w:semiHidden="1" w:uiPriority="9" w:unhideWhenUsed="1" w:qFormat="1"/>
@@ -487,6 +485,7 @@
     <w:lsdException w:name="HTML Sample" w:semiHidden="1" w:unhideWhenUsed="1"/>
     <w:lsdException w:name="HTML Typewriter" w:semiHidden="1" w:unhideWhenUsed="1"/>
     <w:lsdException w:name="HTML Variable" w:semiHidden="1" w:unhideWhenUsed="1"/>
+    <w:lsdException w:name="Normal Table" w:semiHidden="1" w:unhideWhenUsed="1"/>
     <w:lsdException w:name="annotation subject" w:semiHidden="1" w:unhideWhenUsed="1"/>
     <w:lsdException w:name="No List" w:semiHidden="1" w:unhideWhenUsed="1"/>
     <w:lsdException w:name="Outline List 1" w:semiHidden="1" w:unhideWhenUsed="1"/>
@@ -532,9 +531,11 @@
     <w:lsdException w:name="Table Subtle 1" w:semiHidden="1" w:unhideWhenUsed="1"/>
     <w:lsdException w:name="Table Subtle 2" w:semiHidden="1" w:unhideWhenUsed="1"/>
     <w:lsdException w:name="Table Web 1" w:semiHidden="1" w:unhideWhenUsed="1"/>
+    <w:lsdException w:name="Table Web 2" w:semiHidden="1" w:unhideWhenUsed="1"/>
     <w:lsdException w:name="Table Web 3" w:semiHidden="1" w:unhideWhenUsed="1"/>
     <w:lsdException w:name="Balloon Text" w:semiHidden="1" w:unhideWhenUsed="1"/>
     <w:lsdException w:name="Table Grid" w:uiPriority="39"/>
+    <w:lsdException w:name="Table Theme" w:semiHidden="1" w:unhideWhenUsed="1"/>
     <w:lsdException w:name="Note Level 1" w:semiHidden="1" w:unhideWhenUsed="1"/>
     <w:lsdException w:name="Note Level 2" w:semiHidden="1" w:unhideWhenUsed="1"/>
     <w:lsdException w:name="Note Level 3" w:semiHidden="1" w:unhideWhenUsed="1"/>
@@ -759,8 +760,6 @@
     <w:lsdException w:name="List Table 5 Dark Accent 6" w:uiPriority="50"/>
     <w:lsdException w:name="List Table 6 Colorful Accent 6" w:uiPriority="51"/>
     <w:lsdException w:name="List Table 7 Colorful Accent 6" w:uiPriority="52"/>
-    <w:lsdException w:name="Mention" w:semiHidden="1" w:unhideWhenUsed="1"/>
-    <w:lsdException w:name="Smart Hyperlink" w:semiHidden="1" w:unhideWhenUsed="1"/>
   </w:latentStyles>
   <w:style w:type="paragraph" w:default="1" w:styleId="Normal">
     <w:name w:val="Normal"/>

</xml_diff>